<commit_message>
rapport - images +
</commit_message>
<xml_diff>
--- a/PFE_Livewire_rapport_/Mattioli-Mabily-Leria_rapport_PFE.docx
+++ b/PFE_Livewire_rapport_/Mattioli-Mabily-Leria_rapport_PFE.docx
@@ -639,7 +639,7 @@
         </w:rPr>
         <w:fldChar w:fldCharType="separate"/>
       </w:r>
-      <w:hyperlink w:anchor="_Toc35630087" w:history="1">
+      <w:hyperlink w:anchor="_Toc35695355" w:history="1">
         <w:r>
           <w:rPr>
             <w:rStyle w:val="Lienhypertexte"/>
@@ -682,7 +682,7 @@
           <w:rPr>
             <w:noProof/>
           </w:rPr>
-          <w:instrText xml:space="preserve"> PAGEREF _Toc35630087 \h </w:instrText>
+          <w:instrText xml:space="preserve"> PAGEREF _Toc35695355 \h </w:instrText>
         </w:r>
         <w:r>
           <w:rPr>
@@ -725,7 +725,7 @@
           <w:lang w:eastAsia="fr-FR" w:bidi="ar-SA"/>
         </w:rPr>
       </w:pPr>
-      <w:hyperlink w:anchor="_Toc35630088" w:history="1">
+      <w:hyperlink w:anchor="_Toc35695356" w:history="1">
         <w:r>
           <w:rPr>
             <w:rStyle w:val="Lienhypertexte"/>
@@ -768,7 +768,7 @@
           <w:rPr>
             <w:noProof/>
           </w:rPr>
-          <w:instrText xml:space="preserve"> PAGEREF _Toc35630088 \h </w:instrText>
+          <w:instrText xml:space="preserve"> PAGEREF _Toc35695356 \h </w:instrText>
         </w:r>
         <w:r>
           <w:rPr>
@@ -811,11 +811,10 @@
           <w:lang w:eastAsia="fr-FR" w:bidi="ar-SA"/>
         </w:rPr>
       </w:pPr>
-      <w:hyperlink w:anchor="_Toc35630089" w:history="1">
+      <w:hyperlink w:anchor="_Toc35695357" w:history="1">
         <w:r>
           <w:rPr>
             <w:rStyle w:val="Lienhypertexte"/>
-            <w:rFonts w:eastAsia="Noto Sans"/>
             <w:noProof/>
           </w:rPr>
           <w:t>3)</w:t>
@@ -834,10 +833,9 @@
         <w:r>
           <w:rPr>
             <w:rStyle w:val="Lienhypertexte"/>
-            <w:rFonts w:eastAsia="Noto Sans"/>
-            <w:noProof/>
-          </w:rPr>
-          <w:t>Étude de la méthode du Livewire</w:t>
+            <w:noProof/>
+          </w:rPr>
+          <w:t>Identification de la partie à segmenter</w:t>
         </w:r>
         <w:r>
           <w:rPr>
@@ -855,7 +853,7 @@
           <w:rPr>
             <w:noProof/>
           </w:rPr>
-          <w:instrText xml:space="preserve"> PAGEREF _Toc35630089 \h </w:instrText>
+          <w:instrText xml:space="preserve"> PAGEREF _Toc35695357 \h </w:instrText>
         </w:r>
         <w:r>
           <w:rPr>
@@ -897,13 +895,13 @@
           <w:lang w:eastAsia="fr-FR" w:bidi="ar-SA"/>
         </w:rPr>
       </w:pPr>
-      <w:hyperlink w:anchor="_Toc35630090" w:history="1">
+      <w:hyperlink w:anchor="_Toc35695358" w:history="1">
         <w:r>
           <w:rPr>
             <w:rStyle w:val="Lienhypertexte"/>
             <w:noProof/>
           </w:rPr>
-          <w:t>3.3) Critère d’orientation de la normale</w:t>
+          <w:t>3.1) Identification.</w:t>
         </w:r>
         <w:r>
           <w:rPr>
@@ -921,7 +919,7 @@
           <w:rPr>
             <w:noProof/>
           </w:rPr>
-          <w:instrText xml:space="preserve"> PAGEREF _Toc35630090 \h </w:instrText>
+          <w:instrText xml:space="preserve"> PAGEREF _Toc35695358 \h </w:instrText>
         </w:r>
         <w:r>
           <w:rPr>
@@ -950,9 +948,8 @@
     </w:p>
     <w:p>
       <w:pPr>
-        <w:pStyle w:val="TM1"/>
+        <w:pStyle w:val="TM2"/>
         <w:tabs>
-          <w:tab w:val="left" w:pos="480"/>
           <w:tab w:val="right" w:leader="dot" w:pos="9628"/>
         </w:tabs>
         <w:rPr>
@@ -964,40 +961,22 @@
           <w:lang w:eastAsia="fr-FR" w:bidi="ar-SA"/>
         </w:rPr>
       </w:pPr>
-      <w:hyperlink w:anchor="_Toc35630091" w:history="1">
+      <w:hyperlink w:anchor="_Toc35695359" w:history="1">
         <w:r>
           <w:rPr>
             <w:rStyle w:val="Lienhypertexte"/>
             <w:noProof/>
           </w:rPr>
-          <w:t>4)</w:t>
-        </w:r>
-        <w:r>
-          <w:rPr>
-            <w:rFonts w:asciiTheme="minorHAnsi" w:eastAsiaTheme="minorEastAsia" w:hAnsiTheme="minorHAnsi" w:cstheme="minorBidi"/>
-            <w:noProof/>
-            <w:kern w:val="0"/>
-            <w:sz w:val="22"/>
-            <w:szCs w:val="22"/>
-            <w:lang w:eastAsia="fr-FR" w:bidi="ar-SA"/>
+          <w:t>3.2) Extraction de contour</w:t>
+        </w:r>
+        <w:r>
+          <w:rPr>
+            <w:noProof/>
           </w:rPr>
           <w:tab/>
         </w:r>
         <w:r>
           <w:rPr>
-            <w:rStyle w:val="Lienhypertexte"/>
-            <w:noProof/>
-          </w:rPr>
-          <w:t>Étapes + signification + images d’exemples d’algorithmes ?</w:t>
-        </w:r>
-        <w:r>
-          <w:rPr>
-            <w:noProof/>
-          </w:rPr>
-          <w:tab/>
-        </w:r>
-        <w:r>
-          <w:rPr>
             <w:noProof/>
           </w:rPr>
           <w:fldChar w:fldCharType="begin"/>
@@ -1006,7 +985,7 @@
           <w:rPr>
             <w:noProof/>
           </w:rPr>
-          <w:instrText xml:space="preserve"> PAGEREF _Toc35630091 \h </w:instrText>
+          <w:instrText xml:space="preserve"> PAGEREF _Toc35695359 \h </w:instrText>
         </w:r>
         <w:r>
           <w:rPr>
@@ -1035,9 +1014,8 @@
     </w:p>
     <w:p>
       <w:pPr>
-        <w:pStyle w:val="TM1"/>
+        <w:pStyle w:val="TM2"/>
         <w:tabs>
-          <w:tab w:val="left" w:pos="480"/>
           <w:tab w:val="right" w:leader="dot" w:pos="9628"/>
         </w:tabs>
         <w:rPr>
@@ -1049,42 +1027,22 @@
           <w:lang w:eastAsia="fr-FR" w:bidi="ar-SA"/>
         </w:rPr>
       </w:pPr>
-      <w:hyperlink w:anchor="_Toc35630092" w:history="1">
+      <w:hyperlink w:anchor="_Toc35695360" w:history="1">
         <w:r>
           <w:rPr>
             <w:rStyle w:val="Lienhypertexte"/>
-            <w:rFonts w:eastAsia="Noto Sans"/>
-            <w:noProof/>
-          </w:rPr>
-          <w:t>5)</w:t>
-        </w:r>
-        <w:r>
-          <w:rPr>
-            <w:rFonts w:asciiTheme="minorHAnsi" w:eastAsiaTheme="minorEastAsia" w:hAnsiTheme="minorHAnsi" w:cstheme="minorBidi"/>
-            <w:noProof/>
-            <w:kern w:val="0"/>
-            <w:sz w:val="22"/>
-            <w:szCs w:val="22"/>
-            <w:lang w:eastAsia="fr-FR" w:bidi="ar-SA"/>
+            <w:noProof/>
+          </w:rPr>
+          <w:t>3.3) Projection</w:t>
+        </w:r>
+        <w:r>
+          <w:rPr>
+            <w:noProof/>
           </w:rPr>
           <w:tab/>
         </w:r>
         <w:r>
           <w:rPr>
-            <w:rStyle w:val="Lienhypertexte"/>
-            <w:rFonts w:eastAsia="Noto Sans"/>
-            <w:noProof/>
-          </w:rPr>
-          <w:t>Résultats obtenus</w:t>
-        </w:r>
-        <w:r>
-          <w:rPr>
-            <w:noProof/>
-          </w:rPr>
-          <w:tab/>
-        </w:r>
-        <w:r>
-          <w:rPr>
             <w:noProof/>
           </w:rPr>
           <w:fldChar w:fldCharType="begin"/>
@@ -1093,7 +1051,7 @@
           <w:rPr>
             <w:noProof/>
           </w:rPr>
-          <w:instrText xml:space="preserve"> PAGEREF _Toc35630092 \h </w:instrText>
+          <w:instrText xml:space="preserve"> PAGEREF _Toc35695360 \h </w:instrText>
         </w:r>
         <w:r>
           <w:rPr>
@@ -1110,7 +1068,7 @@
           <w:rPr>
             <w:noProof/>
           </w:rPr>
-          <w:t>4</w:t>
+          <w:t>5</w:t>
         </w:r>
         <w:r>
           <w:rPr>
@@ -1136,14 +1094,14 @@
           <w:lang w:eastAsia="fr-FR" w:bidi="ar-SA"/>
         </w:rPr>
       </w:pPr>
-      <w:hyperlink w:anchor="_Toc35630093" w:history="1">
+      <w:hyperlink w:anchor="_Toc35695361" w:history="1">
         <w:r>
           <w:rPr>
             <w:rStyle w:val="Lienhypertexte"/>
             <w:rFonts w:eastAsia="Noto Sans"/>
             <w:noProof/>
           </w:rPr>
-          <w:t>6)</w:t>
+          <w:t>4)</w:t>
         </w:r>
         <w:r>
           <w:rPr>
@@ -1162,7 +1120,7 @@
             <w:rFonts w:eastAsia="Noto Sans"/>
             <w:noProof/>
           </w:rPr>
-          <w:t>Description et images résultats + difficultés rencontrées ?</w:t>
+          <w:t>Étude de la méthode du Livewire</w:t>
         </w:r>
         <w:r>
           <w:rPr>
@@ -1180,7 +1138,7 @@
           <w:rPr>
             <w:noProof/>
           </w:rPr>
-          <w:instrText xml:space="preserve"> PAGEREF _Toc35630093 \h </w:instrText>
+          <w:instrText xml:space="preserve"> PAGEREF _Toc35695361 \h </w:instrText>
         </w:r>
         <w:r>
           <w:rPr>
@@ -1197,7 +1155,7 @@
           <w:rPr>
             <w:noProof/>
           </w:rPr>
-          <w:t>4</w:t>
+          <w:t>6</w:t>
         </w:r>
         <w:r>
           <w:rPr>
@@ -1209,9 +1167,8 @@
     </w:p>
     <w:p>
       <w:pPr>
-        <w:pStyle w:val="TM1"/>
+        <w:pStyle w:val="TM2"/>
         <w:tabs>
-          <w:tab w:val="left" w:pos="480"/>
           <w:tab w:val="right" w:leader="dot" w:pos="9628"/>
         </w:tabs>
         <w:rPr>
@@ -1223,42 +1180,22 @@
           <w:lang w:eastAsia="fr-FR" w:bidi="ar-SA"/>
         </w:rPr>
       </w:pPr>
-      <w:hyperlink w:anchor="_Toc35630094" w:history="1">
+      <w:hyperlink w:anchor="_Toc35695362" w:history="1">
         <w:r>
           <w:rPr>
             <w:rStyle w:val="Lienhypertexte"/>
-            <w:rFonts w:eastAsia="Noto Sans"/>
-            <w:noProof/>
-          </w:rPr>
-          <w:t>7)</w:t>
-        </w:r>
-        <w:r>
-          <w:rPr>
-            <w:rFonts w:asciiTheme="minorHAnsi" w:eastAsiaTheme="minorEastAsia" w:hAnsiTheme="minorHAnsi" w:cstheme="minorBidi"/>
-            <w:noProof/>
-            <w:kern w:val="0"/>
-            <w:sz w:val="22"/>
-            <w:szCs w:val="22"/>
-            <w:lang w:eastAsia="fr-FR" w:bidi="ar-SA"/>
+            <w:noProof/>
+          </w:rPr>
+          <w:t>4.1) Critère de longueur d’arête</w:t>
+        </w:r>
+        <w:r>
+          <w:rPr>
+            <w:noProof/>
           </w:rPr>
           <w:tab/>
         </w:r>
         <w:r>
           <w:rPr>
-            <w:rStyle w:val="Lienhypertexte"/>
-            <w:rFonts w:eastAsia="Noto Sans"/>
-            <w:noProof/>
-          </w:rPr>
-          <w:t>Conclusion</w:t>
-        </w:r>
-        <w:r>
-          <w:rPr>
-            <w:noProof/>
-          </w:rPr>
-          <w:tab/>
-        </w:r>
-        <w:r>
-          <w:rPr>
             <w:noProof/>
           </w:rPr>
           <w:fldChar w:fldCharType="begin"/>
@@ -1267,7 +1204,7 @@
           <w:rPr>
             <w:noProof/>
           </w:rPr>
-          <w:instrText xml:space="preserve"> PAGEREF _Toc35630094 \h </w:instrText>
+          <w:instrText xml:space="preserve"> PAGEREF _Toc35695362 \h </w:instrText>
         </w:r>
         <w:r>
           <w:rPr>
@@ -1284,7 +1221,7 @@
           <w:rPr>
             <w:noProof/>
           </w:rPr>
-          <w:t>4</w:t>
+          <w:t>6</w:t>
         </w:r>
         <w:r>
           <w:rPr>
@@ -1296,9 +1233,8 @@
     </w:p>
     <w:p>
       <w:pPr>
-        <w:pStyle w:val="TM1"/>
+        <w:pStyle w:val="TM2"/>
         <w:tabs>
-          <w:tab w:val="left" w:pos="480"/>
           <w:tab w:val="right" w:leader="dot" w:pos="9628"/>
         </w:tabs>
         <w:rPr>
@@ -1310,42 +1246,22 @@
           <w:lang w:eastAsia="fr-FR" w:bidi="ar-SA"/>
         </w:rPr>
       </w:pPr>
-      <w:hyperlink w:anchor="_Toc35630095" w:history="1">
+      <w:hyperlink w:anchor="_Toc35695363" w:history="1">
         <w:r>
           <w:rPr>
             <w:rStyle w:val="Lienhypertexte"/>
-            <w:rFonts w:eastAsia="Noto Sans"/>
-            <w:noProof/>
-          </w:rPr>
-          <w:t>8)</w:t>
-        </w:r>
-        <w:r>
-          <w:rPr>
-            <w:rFonts w:asciiTheme="minorHAnsi" w:eastAsiaTheme="minorEastAsia" w:hAnsiTheme="minorHAnsi" w:cstheme="minorBidi"/>
-            <w:noProof/>
-            <w:kern w:val="0"/>
-            <w:sz w:val="22"/>
-            <w:szCs w:val="22"/>
-            <w:lang w:eastAsia="fr-FR" w:bidi="ar-SA"/>
+            <w:noProof/>
+          </w:rPr>
+          <w:t>4.2) Critère d’angle dièdre</w:t>
+        </w:r>
+        <w:r>
+          <w:rPr>
+            <w:noProof/>
           </w:rPr>
           <w:tab/>
         </w:r>
         <w:r>
           <w:rPr>
-            <w:rStyle w:val="Lienhypertexte"/>
-            <w:rFonts w:eastAsia="Noto Sans"/>
-            <w:noProof/>
-          </w:rPr>
-          <w:t>Notre point de vue sur la méthode et l'algorithme + conclusion générale + perspectives futures...</w:t>
-        </w:r>
-        <w:r>
-          <w:rPr>
-            <w:noProof/>
-          </w:rPr>
-          <w:tab/>
-        </w:r>
-        <w:r>
-          <w:rPr>
             <w:noProof/>
           </w:rPr>
           <w:fldChar w:fldCharType="begin"/>
@@ -1354,7 +1270,7 @@
           <w:rPr>
             <w:noProof/>
           </w:rPr>
-          <w:instrText xml:space="preserve"> PAGEREF _Toc35630095 \h </w:instrText>
+          <w:instrText xml:space="preserve"> PAGEREF _Toc35695363 \h </w:instrText>
         </w:r>
         <w:r>
           <w:rPr>
@@ -1371,7 +1287,7 @@
           <w:rPr>
             <w:noProof/>
           </w:rPr>
-          <w:t>4</w:t>
+          <w:t>7</w:t>
         </w:r>
         <w:r>
           <w:rPr>
@@ -1383,9 +1299,8 @@
     </w:p>
     <w:p>
       <w:pPr>
-        <w:pStyle w:val="TM1"/>
+        <w:pStyle w:val="TM2"/>
         <w:tabs>
-          <w:tab w:val="left" w:pos="480"/>
           <w:tab w:val="right" w:leader="dot" w:pos="9628"/>
         </w:tabs>
         <w:rPr>
@@ -1397,14 +1312,81 @@
           <w:lang w:eastAsia="fr-FR" w:bidi="ar-SA"/>
         </w:rPr>
       </w:pPr>
-      <w:hyperlink w:anchor="_Toc35630096" w:history="1">
+      <w:hyperlink w:anchor="_Toc35695364" w:history="1">
+        <w:r>
+          <w:rPr>
+            <w:rStyle w:val="Lienhypertexte"/>
+            <w:noProof/>
+          </w:rPr>
+          <w:t>4.3) Critère d’orientation de la normale</w:t>
+        </w:r>
+        <w:r>
+          <w:rPr>
+            <w:noProof/>
+          </w:rPr>
+          <w:tab/>
+        </w:r>
+        <w:r>
+          <w:rPr>
+            <w:noProof/>
+          </w:rPr>
+          <w:fldChar w:fldCharType="begin"/>
+        </w:r>
+        <w:r>
+          <w:rPr>
+            <w:noProof/>
+          </w:rPr>
+          <w:instrText xml:space="preserve"> PAGEREF _Toc35695364 \h </w:instrText>
+        </w:r>
+        <w:r>
+          <w:rPr>
+            <w:noProof/>
+          </w:rPr>
+        </w:r>
+        <w:r>
+          <w:rPr>
+            <w:noProof/>
+          </w:rPr>
+          <w:fldChar w:fldCharType="separate"/>
+        </w:r>
+        <w:r>
+          <w:rPr>
+            <w:noProof/>
+          </w:rPr>
+          <w:t>7</w:t>
+        </w:r>
+        <w:r>
+          <w:rPr>
+            <w:noProof/>
+          </w:rPr>
+          <w:fldChar w:fldCharType="end"/>
+        </w:r>
+      </w:hyperlink>
+    </w:p>
+    <w:p>
+      <w:pPr>
+        <w:pStyle w:val="TM1"/>
+        <w:tabs>
+          <w:tab w:val="left" w:pos="480"/>
+          <w:tab w:val="right" w:leader="dot" w:pos="9628"/>
+        </w:tabs>
+        <w:rPr>
+          <w:rFonts w:asciiTheme="minorHAnsi" w:eastAsiaTheme="minorEastAsia" w:hAnsiTheme="minorHAnsi" w:cstheme="minorBidi"/>
+          <w:noProof/>
+          <w:kern w:val="0"/>
+          <w:sz w:val="22"/>
+          <w:szCs w:val="22"/>
+          <w:lang w:eastAsia="fr-FR" w:bidi="ar-SA"/>
+        </w:rPr>
+      </w:pPr>
+      <w:hyperlink w:anchor="_Toc35695365" w:history="1">
         <w:r>
           <w:rPr>
             <w:rStyle w:val="Lienhypertexte"/>
             <w:rFonts w:eastAsia="Noto Sans"/>
             <w:noProof/>
           </w:rPr>
-          <w:t>9)</w:t>
+          <w:t>5)</w:t>
         </w:r>
         <w:r>
           <w:rPr>
@@ -1441,7 +1423,7 @@
           <w:rPr>
             <w:noProof/>
           </w:rPr>
-          <w:instrText xml:space="preserve"> PAGEREF _Toc35630096 \h </w:instrText>
+          <w:instrText xml:space="preserve"> PAGEREF _Toc35695365 \h </w:instrText>
         </w:r>
         <w:r>
           <w:rPr>
@@ -1458,7 +1440,7 @@
           <w:rPr>
             <w:noProof/>
           </w:rPr>
-          <w:t>5</w:t>
+          <w:t>8</w:t>
         </w:r>
         <w:r>
           <w:rPr>
@@ -1477,19 +1459,22 @@
         <w:fldChar w:fldCharType="end"/>
       </w:r>
     </w:p>
-    <w:p/>
+    <w:p>
+      <w:bookmarkStart w:id="1" w:name="_GoBack"/>
+      <w:bookmarkEnd w:id="1"/>
+    </w:p>
     <w:p>
       <w:pPr>
         <w:pStyle w:val="Titre1"/>
       </w:pPr>
-      <w:bookmarkStart w:id="1" w:name="_Toc35630087"/>
+      <w:bookmarkStart w:id="2" w:name="_Toc35695355"/>
       <w:r>
         <w:rPr>
           <w:rFonts w:eastAsia="Noto Sans"/>
         </w:rPr>
         <w:t>Introduction</w:t>
       </w:r>
-      <w:bookmarkEnd w:id="1"/>
+      <w:bookmarkEnd w:id="2"/>
       <w:r>
         <w:fldChar w:fldCharType="begin"/>
       </w:r>
@@ -1504,31 +1489,31 @@
       <w:pPr>
         <w:pStyle w:val="Paragraphedeliste"/>
       </w:pPr>
-      <w:commentRangeStart w:id="2"/>
+      <w:commentRangeStart w:id="3"/>
       <w:r>
         <w:t>Dans le cadre de notre seconde année de master informatique option géométrie et informatique graphique, il nous est proposé un projet de fin d'étude nous permettant de mettre en pratique nos connaissances et nos compétences professionnelles au travers d’un cahier des charges ayant pour finalité le développement et l'analyse d'algorithmes en accords avec nos intérêts professionnels et la spécialité de notre master.</w:t>
       </w:r>
-      <w:commentRangeEnd w:id="2"/>
+      <w:commentRangeEnd w:id="3"/>
       <w:r>
         <w:rPr>
           <w:rStyle w:val="Marquedecommentaire"/>
           <w:rFonts w:ascii="Liberation Serif" w:hAnsi="Liberation Serif"/>
         </w:rPr>
-        <w:commentReference w:id="2"/>
+        <w:commentReference w:id="3"/>
       </w:r>
     </w:p>
     <w:p>
       <w:pPr>
         <w:pStyle w:val="Titre1"/>
       </w:pPr>
-      <w:bookmarkStart w:id="3" w:name="_Toc35630088"/>
+      <w:bookmarkStart w:id="4" w:name="_Toc35695356"/>
       <w:r>
         <w:rPr>
           <w:rFonts w:eastAsia="Noto Sans"/>
         </w:rPr>
         <w:t>Analyse du problème posé</w:t>
       </w:r>
-      <w:bookmarkEnd w:id="3"/>
+      <w:bookmarkEnd w:id="4"/>
       <w:r>
         <w:fldChar w:fldCharType="begin"/>
       </w:r>
@@ -1567,22 +1552,26 @@
       <w:pPr>
         <w:pStyle w:val="Titre1"/>
       </w:pPr>
-      <w:bookmarkStart w:id="4" w:name="_Toc35630075"/>
+      <w:bookmarkStart w:id="5" w:name="_Toc35630075"/>
+      <w:bookmarkStart w:id="6" w:name="_Toc35695357"/>
       <w:r>
         <w:lastRenderedPageBreak/>
         <w:t>Identification de la partie à segmenter</w:t>
       </w:r>
-      <w:bookmarkEnd w:id="4"/>
+      <w:bookmarkEnd w:id="5"/>
+      <w:bookmarkEnd w:id="6"/>
     </w:p>
     <w:p>
       <w:pPr>
         <w:pStyle w:val="Titre2"/>
       </w:pPr>
-      <w:bookmarkStart w:id="5" w:name="_Toc35630076"/>
+      <w:bookmarkStart w:id="7" w:name="_Toc35630076"/>
+      <w:bookmarkStart w:id="8" w:name="_Toc35695358"/>
       <w:r>
         <w:t>3.1) Identification.</w:t>
       </w:r>
-      <w:bookmarkEnd w:id="5"/>
+      <w:bookmarkEnd w:id="7"/>
+      <w:bookmarkEnd w:id="8"/>
     </w:p>
     <w:p>
       <w:pPr>
@@ -1591,15 +1580,25 @@
       <w:r>
         <w:t xml:space="preserve">Le but de ce projet est de faire de la segmentation 3D de maillage, et pour cela, il faudrait dans un premier temps détecter les parties que l’on souhaite segmenter. On précise que les parties que l’on veut reconnaître sont des composantes topologiques telles que des bras, des jambes ou autres attributs morphologiques de ce genre. </w:t>
       </w:r>
-      <w:bookmarkStart w:id="6" w:name="_GoBack"/>
-      <w:bookmarkEnd w:id="6"/>
     </w:p>
     <w:p>
       <w:pPr>
         <w:pStyle w:val="Textbody"/>
       </w:pPr>
       <w:r>
-        <w:t>Il se trouve qu’il existe déjà un algorithme, utilisant de l’intelligence artificielle, qui permet de détecter ces parties sur un nuage de points. L’inconvénient de cette méthode est qu’elle ne peut pas s’appliquer sur un maillage. Mais avec quelques étapes supplémentaires, nous pensons que nous pouvons retrouver la composante détectée sur un nuage de point, sur un maillage issu du même nuage.</w:t>
+        <w:t xml:space="preserve">Il se trouve qu’il existe déjà un algorithme, utilisant de l’intelligence artificielle, qui permet de détecter ces parties sur un nuage de points. L’inconvénient de cette méthode est qu’elle ne peut pas s’appliquer sur un maillage. Mais avec quelques étapes supplémentaires, nous pensons que nous pouvons retrouver la composante </w:t>
+      </w:r>
+      <w:r>
+        <w:t>issue du</w:t>
+      </w:r>
+      <w:r>
+        <w:t xml:space="preserve"> nuage de point, sur un maillage </w:t>
+      </w:r>
+      <w:r>
+        <w:t>créé à partir</w:t>
+      </w:r>
+      <w:r>
+        <w:t xml:space="preserve"> du même nuage.</w:t>
       </w:r>
     </w:p>
     <w:p>
@@ -1695,12 +1694,14 @@
       <w:pPr>
         <w:pStyle w:val="Titre2"/>
       </w:pPr>
-      <w:bookmarkStart w:id="7" w:name="_Toc35630077"/>
+      <w:bookmarkStart w:id="9" w:name="_Toc35630077"/>
+      <w:bookmarkStart w:id="10" w:name="_Toc35695359"/>
       <w:r>
         <w:lastRenderedPageBreak/>
         <w:t>3.2) Extraction de contour</w:t>
       </w:r>
-      <w:bookmarkEnd w:id="7"/>
+      <w:bookmarkEnd w:id="9"/>
+      <w:bookmarkEnd w:id="10"/>
     </w:p>
     <w:p>
       <w:pPr>
@@ -1721,7 +1722,7 @@
     </w:p>
     <w:p>
       <w:pPr>
-        <w:pStyle w:val="Textbody"/>
+        <w:pStyle w:val="Paragraphedeliste"/>
       </w:pPr>
       <w:r>
         <w:t>Nous avons opté pour une extraction de bordure utilisant du Range Imaging. Le Range Imaging est en fait le nom d’une collection de techniques utilisées pour produire une image 2D à partir d’une scène 3D. L’image 2D contient alors des pixels qui indiquent les distances de tous les points de la scène 3D à un autre point spécifique.</w:t>
@@ -1729,10 +1730,13 @@
     </w:p>
     <w:p>
       <w:pPr>
-        <w:pStyle w:val="Textbody"/>
-      </w:pPr>
-      <w:r>
-        <w:t>La méthode que l’on utilise permet d’obtenir les « bords obstacles » à partir de d’une image obtenue par Range Imaging, ce qui veut dire les points de transitions entre le fond et le premier plan. Les « Veil Points » et « Shadow borders » que nous pouvons voir dans l’image ci-dessous ne sont pas importants pour ce que l’on cherche à faire.</w:t>
+        <w:pStyle w:val="Paragraphedeliste"/>
+        <w:rPr>
+          <w:noProof/>
+        </w:rPr>
+      </w:pPr>
+      <w:r>
+        <w:t>La méthode que l’on utilise permet d’obtenir les « bords obstacles » à partir d’une image obtenue par Range Imaging, ce qui veut dire les points de transitions entre le fond et le premier plan. Les « Veil Points » et « Shadow borders » que nous pouvons voir dans l’image ci-dessous ne sont pas importants pour ce que l’on cherche à faire.</w:t>
       </w:r>
     </w:p>
     <w:p>
@@ -1870,12 +1874,14 @@
       <w:pPr>
         <w:pStyle w:val="Titre2"/>
       </w:pPr>
-      <w:bookmarkStart w:id="8" w:name="_Toc35630078"/>
+      <w:bookmarkStart w:id="11" w:name="_Toc35630078"/>
+      <w:bookmarkStart w:id="12" w:name="_Toc35695360"/>
       <w:r>
         <w:lastRenderedPageBreak/>
         <w:t>3.3) Projection</w:t>
       </w:r>
-      <w:bookmarkEnd w:id="8"/>
+      <w:bookmarkEnd w:id="11"/>
+      <w:bookmarkEnd w:id="12"/>
     </w:p>
     <w:p>
       <w:pPr>
@@ -1913,7 +1919,13 @@
       </w:r>
       <w:proofErr w:type="spellEnd"/>
       <w:r>
-        <w:t xml:space="preserve"> = Calculer distance de P à S</w:t>
+        <w:t xml:space="preserve"> = </w:t>
+      </w:r>
+      <w:r>
+        <w:t>c</w:t>
+      </w:r>
+      <w:r>
+        <w:t>alculer distance de P à S</w:t>
       </w:r>
     </w:p>
     <w:p>
@@ -1976,16 +1988,24 @@
     <w:p>
       <w:r>
         <w:tab/>
-        <w:t xml:space="preserve">Contour += </w:t>
+      </w:r>
+      <w:r>
+        <w:t>c</w:t>
+      </w:r>
+      <w:r>
+        <w:t xml:space="preserve">ontour += </w:t>
       </w:r>
       <w:proofErr w:type="spellStart"/>
       <w:r>
-        <w:t>Smin</w:t>
+        <w:t>minS</w:t>
       </w:r>
       <w:proofErr w:type="spellEnd"/>
     </w:p>
     <w:p/>
     <w:p>
+      <w:pPr>
+        <w:pStyle w:val="Textbody"/>
+      </w:pPr>
       <w:r>
         <w:t>Selon la taille et la topologie du maillage, plusieurs points peuvent être attribués au même sommet. Cela n’est pas gênant mais il faudra quand même éviter d’avoir des doublons inutiles.</w:t>
       </w:r>
@@ -1997,28 +2017,126 @@
       <w:r>
         <w:t>Selon comment le contour a été construit, les sommets ne seront probablement pas tous ajoutés dans l’ordre. On utilise l’algorithme ci-dessous pour les replacer.</w:t>
       </w:r>
-    </w:p>
-    <w:p>
-      <w:r>
-        <w:t>Pour chaque sommet S du Contour</w:t>
-      </w:r>
-    </w:p>
-    <w:p>
-      <w:r>
-        <w:t>// TODO</w:t>
-      </w:r>
-    </w:p>
-    <w:p>
-      <w:pPr>
-        <w:suppressAutoHyphens w:val="0"/>
-        <w:rPr>
-          <w:rFonts w:ascii="Calibri Light" w:eastAsia="Noto Sans" w:hAnsi="Calibri Light" w:cs="Mangal"/>
-          <w:color w:val="2F5496"/>
-          <w:sz w:val="48"/>
-          <w:szCs w:val="29"/>
-        </w:rPr>
-      </w:pPr>
-      <w:bookmarkStart w:id="9" w:name="_Toc35630079"/>
+      <w:bookmarkStart w:id="13" w:name="_Toc35630079"/>
+    </w:p>
+    <w:p>
+      <w:r>
+        <w:t>contour2 = contour</w:t>
+      </w:r>
+    </w:p>
+    <w:p>
+      <w:proofErr w:type="spellStart"/>
+      <w:r>
+        <w:t>vider_contour</w:t>
+      </w:r>
+      <w:proofErr w:type="spellEnd"/>
+      <w:r>
+        <w:t xml:space="preserve"> (contour)</w:t>
+      </w:r>
+    </w:p>
+    <w:p>
+      <w:r>
+        <w:t>S = premier sommet de contour2</w:t>
+      </w:r>
+    </w:p>
+    <w:p>
+      <w:r>
+        <w:t>contour2 -= S</w:t>
+      </w:r>
+    </w:p>
+    <w:p>
+      <w:r>
+        <w:t xml:space="preserve">contour </w:t>
+      </w:r>
+      <w:r>
+        <w:t>+</w:t>
+      </w:r>
+      <w:r>
+        <w:t>= S</w:t>
+      </w:r>
+    </w:p>
+    <w:p>
+      <w:r>
+        <w:t>Tant que contour2 n’est pas vide</w:t>
+      </w:r>
+    </w:p>
+    <w:p>
+      <w:r>
+        <w:tab/>
+        <w:t>S2 = chercher_sommet_de_distance_minimale (contour2, S)</w:t>
+      </w:r>
+    </w:p>
+    <w:p>
+      <w:r>
+        <w:tab/>
+        <w:t>S = S2</w:t>
+      </w:r>
+      <w:r>
+        <w:tab/>
+      </w:r>
+    </w:p>
+    <w:p>
+      <w:pPr>
+        <w:ind w:firstLine="709"/>
+      </w:pPr>
+      <w:r>
+        <w:t>contour2 -= S</w:t>
+      </w:r>
+    </w:p>
+    <w:p>
+      <w:r>
+        <w:tab/>
+        <w:t>contour += S</w:t>
+      </w:r>
+    </w:p>
+    <w:p>
+      <w:pPr>
+        <w:pStyle w:val="Textbody"/>
+      </w:pPr>
+    </w:p>
+    <w:p>
+      <w:pPr>
+        <w:pStyle w:val="Textbody"/>
+      </w:pPr>
+      <w:r>
+        <w:t xml:space="preserve">Une fois que nous avons tous </w:t>
+      </w:r>
+      <w:r>
+        <w:t>ces sommets</w:t>
+      </w:r>
+      <w:r>
+        <w:t>, nous devons pouvoir retracer un contour contenant les arêtes et les faces qui composeront la partie à segmenter sur le mail</w:t>
+      </w:r>
+      <w:r>
+        <w:t>lage. Afin de faire cela</w:t>
+      </w:r>
+      <w:r>
+        <w:t xml:space="preserve"> nous </w:t>
+      </w:r>
+      <w:proofErr w:type="gramStart"/>
+      <w:r>
+        <w:t>allons</w:t>
+      </w:r>
+      <w:proofErr w:type="gramEnd"/>
+      <w:r>
+        <w:t xml:space="preserve"> </w:t>
+      </w:r>
+      <w:r>
+        <w:t>utiliser une méthode de livewire.</w:t>
+      </w:r>
+    </w:p>
+    <w:p>
+      <w:r>
+        <w:tab/>
+      </w:r>
+    </w:p>
+    <w:p>
+      <w:r>
+        <w:tab/>
+      </w:r>
+      <w:r>
+        <w:tab/>
+      </w:r>
       <w:r>
         <w:rPr>
           <w:rFonts w:eastAsia="Noto Sans"/>
@@ -2033,6 +2151,7 @@
           <w:rFonts w:eastAsia="Noto Sans"/>
         </w:rPr>
       </w:pPr>
+      <w:bookmarkStart w:id="14" w:name="_Toc35695361"/>
       <w:r>
         <w:rPr>
           <w:rFonts w:eastAsia="Noto Sans"/>
@@ -2040,7 +2159,63 @@
         <w:lastRenderedPageBreak/>
         <w:t>Étude de la méthode du Livewire</w:t>
       </w:r>
-      <w:bookmarkEnd w:id="9"/>
+      <w:bookmarkEnd w:id="13"/>
+      <w:bookmarkEnd w:id="14"/>
+    </w:p>
+    <w:p>
+      <w:r>
+        <w:rPr>
+          <w:noProof/>
+        </w:rPr>
+        <w:drawing>
+          <wp:inline distT="0" distB="0" distL="0" distR="0" wp14:anchorId="3B964407" wp14:editId="024E63DA">
+            <wp:extent cx="2314575" cy="2247900"/>
+            <wp:effectExtent l="0" t="0" r="9525" b="0"/>
+            <wp:docPr id="6" name="Image 6"/>
+            <wp:cNvGraphicFramePr>
+              <a:graphicFrameLocks xmlns:a="http://schemas.openxmlformats.org/drawingml/2006/main" noChangeAspect="1"/>
+            </wp:cNvGraphicFramePr>
+            <a:graphic xmlns:a="http://schemas.openxmlformats.org/drawingml/2006/main">
+              <a:graphicData uri="http://schemas.openxmlformats.org/drawingml/2006/picture">
+                <pic:pic xmlns:pic="http://schemas.openxmlformats.org/drawingml/2006/picture">
+                  <pic:nvPicPr>
+                    <pic:cNvPr id="0" name="Picture 2"/>
+                    <pic:cNvPicPr>
+                      <a:picLocks noChangeAspect="1" noChangeArrowheads="1"/>
+                    </pic:cNvPicPr>
+                  </pic:nvPicPr>
+                  <pic:blipFill>
+                    <a:blip r:embed="rId15">
+                      <a:extLst>
+                        <a:ext uri="{28A0092B-C50C-407E-A947-70E740481C1C}">
+                          <a14:useLocalDpi xmlns:a14="http://schemas.microsoft.com/office/drawing/2010/main" val="0"/>
+                        </a:ext>
+                      </a:extLst>
+                    </a:blip>
+                    <a:srcRect/>
+                    <a:stretch>
+                      <a:fillRect/>
+                    </a:stretch>
+                  </pic:blipFill>
+                  <pic:spPr bwMode="auto">
+                    <a:xfrm>
+                      <a:off x="0" y="0"/>
+                      <a:ext cx="2314575" cy="2247900"/>
+                    </a:xfrm>
+                    <a:prstGeom prst="rect">
+                      <a:avLst/>
+                    </a:prstGeom>
+                    <a:noFill/>
+                    <a:ln>
+                      <a:noFill/>
+                    </a:ln>
+                  </pic:spPr>
+                </pic:pic>
+              </a:graphicData>
+            </a:graphic>
+          </wp:inline>
+        </w:drawing>
+      </w:r>
     </w:p>
     <w:p>
       <w:pPr>
@@ -2090,17 +2265,312 @@
     </w:p>
     <w:p>
       <w:pPr>
+        <w:pStyle w:val="Paragraphedeliste"/>
+      </w:pPr>
+      <w:r>
+        <w:t xml:space="preserve">La fonction de coût sera représentée par la formule suivante : </w:t>
+      </w:r>
+    </w:p>
+    <w:p>
+      <w:pPr>
+        <w:pStyle w:val="Paragraphedeliste"/>
+      </w:pPr>
+    </w:p>
+    <w:p>
+      <w:pPr>
+        <w:pStyle w:val="Paragraphedeliste"/>
+      </w:pPr>
+      <w:r>
+        <w:sym w:font="Wingdings" w:char="F0E0"/>
+      </w:r>
+      <w:r>
+        <w:t xml:space="preserve"> INSERER FORMULE</w:t>
+      </w:r>
+    </w:p>
+    <w:p>
+      <w:pPr>
+        <w:pStyle w:val="Paragraphedeliste"/>
+      </w:pPr>
+    </w:p>
+    <w:p>
+      <w:pPr>
         <w:pStyle w:val="Titre2"/>
       </w:pPr>
-      <w:bookmarkStart w:id="10" w:name="_Toc35630080"/>
-      <w:r>
-        <w:t>3.3) Critère d’orientation de la normale</w:t>
-      </w:r>
-      <w:bookmarkEnd w:id="10"/>
+      <w:bookmarkStart w:id="15" w:name="_Toc35695362"/>
+      <w:r>
+        <w:t>4</w:t>
+      </w:r>
+      <w:r>
+        <w:t>.1)</w:t>
+      </w:r>
+      <w:r>
+        <w:t xml:space="preserve"> Critère de longueur d’arête</w:t>
+      </w:r>
+      <w:bookmarkEnd w:id="15"/>
+    </w:p>
+    <w:p>
+      <w:pPr>
+        <w:pStyle w:val="Textbody"/>
+        <w:rPr>
+          <w:rFonts w:ascii="Arial" w:hAnsi="Arial" w:cs="Arial"/>
+          <w:b/>
+          <w:bCs/>
+        </w:rPr>
+      </w:pPr>
+      <w:proofErr w:type="spellStart"/>
+      <w:r>
+        <w:rPr>
+          <w:b/>
+          <w:bCs/>
+        </w:rPr>
+        <w:t>clen</w:t>
+      </w:r>
+      <w:proofErr w:type="spellEnd"/>
+      <w:r>
+        <w:rPr>
+          <w:rFonts w:ascii="Arial" w:hAnsi="Arial" w:cs="Arial"/>
+          <w:b/>
+          <w:bCs/>
+        </w:rPr>
+        <w:t>(</w:t>
+      </w:r>
+      <w:r>
+        <w:rPr>
+          <w:b/>
+          <w:bCs/>
+        </w:rPr>
+        <w:t>e</w:t>
+      </w:r>
+      <w:r>
+        <w:rPr>
+          <w:rFonts w:ascii="Arial" w:hAnsi="Arial" w:cs="Arial"/>
+          <w:b/>
+          <w:bCs/>
+        </w:rPr>
+        <w:t>)</w:t>
+      </w:r>
+    </w:p>
+    <w:p>
+      <w:pPr>
+        <w:pStyle w:val="Textbody"/>
+      </w:pPr>
+      <w:r>
+        <w:t>Ce critère permet de favoriser des chemins plus courts, en donnant des faibles coûts aux arêtes les plus courtes.</w:t>
+      </w:r>
+    </w:p>
+    <w:p>
+      <w:pPr>
+        <w:pStyle w:val="Titre2"/>
+      </w:pPr>
+      <w:bookmarkStart w:id="16" w:name="_Toc35695363"/>
+      <w:r>
+        <w:lastRenderedPageBreak/>
+        <w:t>4.2) Critère d’angle dièdre</w:t>
+      </w:r>
+      <w:bookmarkEnd w:id="16"/>
+    </w:p>
+    <w:p>
+      <w:pPr>
+        <w:pStyle w:val="Textbody"/>
+        <w:rPr>
+          <w:rFonts w:ascii="Arial" w:hAnsi="Arial" w:cs="Arial"/>
+          <w:b/>
+          <w:bCs/>
+        </w:rPr>
+      </w:pPr>
+      <w:proofErr w:type="spellStart"/>
+      <w:r>
+        <w:rPr>
+          <w:b/>
+          <w:bCs/>
+        </w:rPr>
+        <w:t>cang</w:t>
+      </w:r>
+      <w:proofErr w:type="spellEnd"/>
+      <w:r>
+        <w:rPr>
+          <w:rFonts w:ascii="Arial" w:hAnsi="Arial" w:cs="Arial"/>
+          <w:b/>
+          <w:bCs/>
+        </w:rPr>
+        <w:t>(</w:t>
+      </w:r>
+      <w:r>
+        <w:rPr>
+          <w:b/>
+          <w:bCs/>
+        </w:rPr>
+        <w:t>e</w:t>
+      </w:r>
+      <w:r>
+        <w:rPr>
+          <w:rFonts w:ascii="Arial" w:hAnsi="Arial" w:cs="Arial"/>
+          <w:b/>
+          <w:bCs/>
+        </w:rPr>
+        <w:t>) =</w:t>
+      </w:r>
+      <w:proofErr w:type="spellStart"/>
+      <w:r>
+        <w:rPr>
+          <w:rFonts w:ascii="Arial" w:hAnsi="Arial" w:cs="Arial"/>
+          <w:b/>
+          <w:bCs/>
+        </w:rPr>
+        <w:t>θ</w:t>
+      </w:r>
+      <w:r>
+        <w:rPr>
+          <w:b/>
+          <w:bCs/>
+        </w:rPr>
+        <w:t>e</w:t>
+      </w:r>
+      <w:proofErr w:type="spellEnd"/>
+      <w:r>
+        <w:rPr>
+          <w:rFonts w:ascii="Arial" w:hAnsi="Arial" w:cs="Arial"/>
+          <w:b/>
+          <w:bCs/>
+        </w:rPr>
+        <w:t>/</w:t>
+      </w:r>
+      <w:r>
+        <w:rPr>
+          <w:b/>
+          <w:bCs/>
+        </w:rPr>
+        <w:t>2</w:t>
+      </w:r>
+      <w:r>
+        <w:rPr>
+          <w:rFonts w:ascii="Arial" w:hAnsi="Arial" w:cs="Arial"/>
+          <w:b/>
+          <w:bCs/>
+        </w:rPr>
+        <w:t>π</w:t>
+      </w:r>
+    </w:p>
+    <w:p>
+      <w:pPr>
+        <w:pStyle w:val="Textbody"/>
+      </w:pPr>
+      <w:proofErr w:type="spellStart"/>
+      <w:r>
+        <w:rPr>
+          <w:rFonts w:ascii="Arial" w:hAnsi="Arial" w:cs="Arial"/>
+        </w:rPr>
+        <w:t>θ</w:t>
+      </w:r>
+      <w:r>
+        <w:t>e</w:t>
+      </w:r>
+      <w:proofErr w:type="spellEnd"/>
+      <w:r>
+        <w:t xml:space="preserve"> correspond à l’angle les 2 faces adjacentes à l’arête e.</w:t>
+      </w:r>
+    </w:p>
+    <w:p>
+      <w:pPr>
+        <w:pStyle w:val="Textbody"/>
+        <w:rPr>
+          <w:rFonts w:ascii="Arial" w:hAnsi="Arial" w:cs="Arial"/>
+        </w:rPr>
+      </w:pPr>
+      <w:r>
+        <w:t xml:space="preserve">Ce critère </w:t>
+      </w:r>
+      <w:r>
+        <w:t xml:space="preserve">est pratique lorsqu’on traite des </w:t>
+      </w:r>
+      <w:r>
+        <w:t>maillages larges/grossiers</w:t>
+      </w:r>
+      <w:r>
+        <w:t xml:space="preserve"> qui contiennent de fortes informations topologiques comme des zones de plis</w:t>
+      </w:r>
+      <w:r>
+        <w:t>. Pour des maillages, ou parties de maillage, plus réguliers on préfèrera appliquer un critère de courbure</w:t>
+      </w:r>
+      <w:r>
+        <w:t xml:space="preserve"> (</w:t>
+      </w:r>
+      <w:proofErr w:type="spellStart"/>
+      <w:r>
+        <w:t>cf</w:t>
+      </w:r>
+      <w:proofErr w:type="spellEnd"/>
+      <w:r>
+        <w:t xml:space="preserve"> section</w:t>
+      </w:r>
+      <w:proofErr w:type="gramStart"/>
+      <w:r>
+        <w:t xml:space="preserve"> ..</w:t>
+      </w:r>
+      <w:proofErr w:type="gramEnd"/>
+      <w:r>
+        <w:t>).</w:t>
+      </w:r>
+      <w:bookmarkStart w:id="17" w:name="_Toc35630080"/>
+    </w:p>
+    <w:p>
+      <w:pPr>
+        <w:pStyle w:val="Titre2"/>
+      </w:pPr>
+      <w:bookmarkStart w:id="18" w:name="_Toc35695364"/>
+      <w:r>
+        <w:t>4</w:t>
+      </w:r>
+      <w:r>
+        <w:t>.3) Critère d’orientation de la normale</w:t>
+      </w:r>
+      <w:bookmarkEnd w:id="17"/>
+      <w:bookmarkEnd w:id="18"/>
     </w:p>
     <w:p>
       <w:pPr>
         <w:pStyle w:val="Paragraphedeliste"/>
+        <w:rPr>
+          <w:b/>
+          <w:bCs/>
+        </w:rPr>
+      </w:pPr>
+      <w:proofErr w:type="spellStart"/>
+      <w:r>
+        <w:rPr>
+          <w:b/>
+          <w:bCs/>
+        </w:rPr>
+        <w:t>cdot</w:t>
+      </w:r>
+      <w:proofErr w:type="spellEnd"/>
+      <w:r>
+        <w:rPr>
+          <w:rFonts w:ascii="Arial" w:hAnsi="Arial" w:cs="Arial"/>
+          <w:b/>
+          <w:bCs/>
+        </w:rPr>
+        <w:t>(</w:t>
+      </w:r>
+      <w:r>
+        <w:rPr>
+          <w:b/>
+          <w:bCs/>
+        </w:rPr>
+        <w:t>e</w:t>
+      </w:r>
+      <w:r>
+        <w:rPr>
+          <w:rFonts w:ascii="Arial" w:hAnsi="Arial" w:cs="Arial"/>
+          <w:b/>
+          <w:bCs/>
+        </w:rPr>
+        <w:t>)</w:t>
+      </w:r>
+    </w:p>
+    <w:p>
+      <w:pPr>
+        <w:pStyle w:val="Paragraphedeliste"/>
       </w:pPr>
       <w:r>
         <w:t xml:space="preserve">Ce </w:t>
@@ -2121,14 +2591,14 @@
           <w:rFonts w:eastAsia="Noto Sans"/>
         </w:rPr>
       </w:pPr>
-      <w:bookmarkStart w:id="11" w:name="_Toc35630096"/>
+      <w:bookmarkStart w:id="19" w:name="_Toc35695365"/>
       <w:r>
         <w:rPr>
           <w:rFonts w:eastAsia="Noto Sans"/>
         </w:rPr>
         <w:t>Bibliographie</w:t>
       </w:r>
-      <w:bookmarkEnd w:id="11"/>
+      <w:bookmarkEnd w:id="19"/>
     </w:p>
     <w:p>
       <w:r>
@@ -2142,7 +2612,7 @@
       <w:r>
         <w:t xml:space="preserve"> – William Kiefer : </w:t>
       </w:r>
-      <w:hyperlink r:id="rId15" w:history="1">
+      <w:hyperlink r:id="rId16" w:history="1">
         <w:r>
           <w:rPr>
             <w:rFonts w:ascii="Times New Roman" w:hAnsi="Times New Roman"/>
@@ -2167,7 +2637,7 @@
         <w:pStyle w:val="Textbody"/>
         <w:spacing w:after="0" w:line="328" w:lineRule="auto"/>
       </w:pPr>
-      <w:hyperlink r:id="rId16" w:history="1">
+      <w:hyperlink r:id="rId17" w:history="1">
         <w:r>
           <w:rPr>
             <w:rFonts w:ascii="Times New Roman" w:hAnsi="Times New Roman"/>
@@ -2196,7 +2666,7 @@
         <w:pStyle w:val="Textbody"/>
         <w:spacing w:after="0" w:line="328" w:lineRule="auto"/>
       </w:pPr>
-      <w:hyperlink r:id="rId17" w:history="1">
+      <w:hyperlink r:id="rId18" w:history="1">
         <w:r>
           <w:rPr>
             <w:rFonts w:ascii="Times New Roman" w:hAnsi="Times New Roman"/>
@@ -2214,7 +2684,7 @@
         <w:pStyle w:val="Textbody"/>
         <w:spacing w:after="0" w:line="328" w:lineRule="auto"/>
       </w:pPr>
-      <w:hyperlink r:id="rId18" w:history="1">
+      <w:hyperlink r:id="rId19" w:history="1">
         <w:r>
           <w:rPr>
             <w:rFonts w:ascii="Times New Roman" w:hAnsi="Times New Roman"/>
@@ -2243,7 +2713,7 @@
       </w:r>
     </w:p>
     <w:sectPr>
-      <w:footerReference w:type="default" r:id="rId19"/>
+      <w:footerReference w:type="default" r:id="rId20"/>
       <w:pgSz w:w="11906" w:h="16838"/>
       <w:pgMar w:top="1134" w:right="1134" w:bottom="1134" w:left="1134" w:header="720" w:footer="720" w:gutter="0"/>
       <w:cols w:space="720"/>
@@ -2254,7 +2724,7 @@
 
 <file path=word/comments.xml><?xml version="1.0" encoding="utf-8"?>
 <w:comments xmlns:wpc="http://schemas.microsoft.com/office/word/2010/wordprocessingCanvas" xmlns:cx="http://schemas.microsoft.com/office/drawing/2014/chartex" xmlns:cx1="http://schemas.microsoft.com/office/drawing/2015/9/8/chartex" xmlns:cx2="http://schemas.microsoft.com/office/drawing/2015/10/21/chartex" xmlns:cx3="http://schemas.microsoft.com/office/drawing/2016/5/9/chartex" xmlns:cx4="http://schemas.microsoft.com/office/drawing/2016/5/10/chartex" xmlns:cx5="http://schemas.microsoft.com/office/drawing/2016/5/11/chartex" xmlns:cx6="http://schemas.microsoft.com/office/drawing/2016/5/12/chartex" xmlns:cx7="http://schemas.microsoft.com/office/drawing/2016/5/13/chartex" xmlns:cx8="http://schemas.microsoft.com/office/drawing/2016/5/14/chartex" xmlns:mc="http://schemas.openxmlformats.org/markup-compatibility/2006" xmlns:aink="http://schemas.microsoft.com/office/drawing/2016/ink" xmlns:am3d="http://schemas.microsoft.com/office/drawing/2017/model3d" xmlns:o="urn:schemas-microsoft-com:office:office" xmlns:r="http://schemas.openxmlformats.org/officeDocument/2006/relationships" xmlns:m="http://schemas.openxmlformats.org/officeDocument/2006/math" xmlns:v="urn:schemas-microsoft-com:vml" xmlns:wp14="http://schemas.microsoft.com/office/word/2010/wordprocessingDrawing" xmlns:wp="http://schemas.openxmlformats.org/drawingml/2006/wordprocessingDrawing" xmlns:w10="urn:schemas-microsoft-com:office:word" xmlns:w="http://schemas.openxmlformats.org/wordprocessingml/2006/main" xmlns:w14="http://schemas.microsoft.com/office/word/2010/wordml" xmlns:w15="http://schemas.microsoft.com/office/word/2012/wordml" xmlns:w16cex="http://schemas.microsoft.com/office/word/2018/wordml/cex" xmlns:w16cid="http://schemas.microsoft.com/office/word/2016/wordml/cid" xmlns:w16="http://schemas.microsoft.com/office/word/2018/wordml" xmlns:w16se="http://schemas.microsoft.com/office/word/2015/wordml/symex" xmlns:wpg="http://schemas.microsoft.com/office/word/2010/wordprocessingGroup" xmlns:wpi="http://schemas.microsoft.com/office/word/2010/wordprocessingInk" xmlns:wne="http://schemas.microsoft.com/office/word/2006/wordml" xmlns:wps="http://schemas.microsoft.com/office/word/2010/wordprocessingShape" mc:Ignorable="w14 w15 w16se w16cid w16 w16cex wp14">
-  <w:comment w:id="2" w:author="MABILY Johan" w:date="2020-03-04T16:56:00Z" w:initials="MABILY Jo">
+  <w:comment w:id="3" w:author="MABILY Johan" w:date="2020-03-04T16:56:00Z" w:initials="MABILY Jo">
     <w:p>
       <w:pPr>
         <w:pStyle w:val="Commentaire"/>
@@ -2433,27 +2903,9 @@
   </w:num>
   <w:num w:numId="2">
     <w:abstractNumId w:val="0"/>
-    <w:lvlOverride w:ilvl="0"/>
-    <w:lvlOverride w:ilvl="1"/>
-    <w:lvlOverride w:ilvl="2"/>
-    <w:lvlOverride w:ilvl="3"/>
-    <w:lvlOverride w:ilvl="4"/>
-    <w:lvlOverride w:ilvl="5"/>
-    <w:lvlOverride w:ilvl="6"/>
-    <w:lvlOverride w:ilvl="7"/>
-    <w:lvlOverride w:ilvl="8"/>
   </w:num>
   <w:num w:numId="3">
     <w:abstractNumId w:val="0"/>
-    <w:lvlOverride w:ilvl="0"/>
-    <w:lvlOverride w:ilvl="1"/>
-    <w:lvlOverride w:ilvl="2"/>
-    <w:lvlOverride w:ilvl="3"/>
-    <w:lvlOverride w:ilvl="4"/>
-    <w:lvlOverride w:ilvl="5"/>
-    <w:lvlOverride w:ilvl="6"/>
-    <w:lvlOverride w:ilvl="7"/>
-    <w:lvlOverride w:ilvl="8"/>
   </w:num>
 </w:numbering>
 </file>
@@ -3198,13 +3650,13 @@
     <w:basedOn w:val="Normal"/>
     <w:autoRedefine/>
     <w:qFormat/>
+    <w:rsid w:val="00CD5B42"/>
     <w:pPr>
       <w:spacing w:before="120"/>
       <w:jc w:val="both"/>
     </w:pPr>
     <w:rPr>
       <w:rFonts w:ascii="Times New Roman" w:hAnsi="Times New Roman" w:cs="Mangal"/>
-      <w:szCs w:val="21"/>
     </w:rPr>
   </w:style>
   <w:style w:type="paragraph" w:styleId="En-ttedetabledesmatires">

</xml_diff>